<commit_message>
modified the look and feel
</commit_message>
<xml_diff>
--- a/app/assets/images/logo5.docx
+++ b/app/assets/images/logo5.docx
@@ -267,7 +267,17 @@
           <w:sz w:val="52"/>
           <w:szCs w:val="52"/>
         </w:rPr>
-        <w:t>.com</w:t>
+        <w:t>.</w:t>
+      </w:r>
+      <w:r>
+        <w:rPr>
+          <w:rFonts w:ascii="Forte" w:hAnsi="Forte"/>
+          <w:b/>
+          <w:color w:val="17365D" w:themeColor="text2" w:themeShade="BF"/>
+          <w:sz w:val="52"/>
+          <w:szCs w:val="52"/>
+        </w:rPr>
+        <w:t>com</w:t>
       </w:r>
     </w:p>
     <w:p>

</xml_diff>